<commit_message>
Atualização na UML e Escopo.
</commit_message>
<xml_diff>
--- a/Escopo produto/Escopo PRODUTO_2_28032022.docx
+++ b/Escopo produto/Escopo PRODUTO_2_28032022.docx
@@ -602,7 +602,7 @@
     </w:p>
     <w:p>
       <w:pPr>
-        <w:pStyle w:val="ListParagraph"/>
+        <w:pStyle w:val="PargrafodaLista"/>
         <w:numPr>
           <w:ilvl w:val="0"/>
           <w:numId w:val="8"/>
@@ -615,6 +615,7 @@
           <w:szCs w:val="24"/>
         </w:rPr>
       </w:pPr>
+      <w:bookmarkStart w:id="0" w:name="_Hlk99561904"/>
       <w:r>
         <w:rPr>
           <w:rFonts w:ascii="Times New Roman" w:hAnsi="Times New Roman" w:cs="Times New Roman"/>
@@ -626,7 +627,7 @@
     </w:p>
     <w:p>
       <w:pPr>
-        <w:pStyle w:val="ListParagraph"/>
+        <w:pStyle w:val="PargrafodaLista"/>
         <w:numPr>
           <w:ilvl w:val="0"/>
           <w:numId w:val="8"/>
@@ -650,7 +651,7 @@
     </w:p>
     <w:p>
       <w:pPr>
-        <w:pStyle w:val="ListParagraph"/>
+        <w:pStyle w:val="PargrafodaLista"/>
         <w:numPr>
           <w:ilvl w:val="0"/>
           <w:numId w:val="8"/>
@@ -674,7 +675,7 @@
     </w:p>
     <w:p>
       <w:pPr>
-        <w:pStyle w:val="ListParagraph"/>
+        <w:pStyle w:val="PargrafodaLista"/>
         <w:numPr>
           <w:ilvl w:val="0"/>
           <w:numId w:val="8"/>
@@ -706,7 +707,7 @@
     </w:p>
     <w:p>
       <w:pPr>
-        <w:pStyle w:val="ListParagraph"/>
+        <w:pStyle w:val="PargrafodaLista"/>
         <w:numPr>
           <w:ilvl w:val="0"/>
           <w:numId w:val="8"/>
@@ -725,12 +726,28 @@
           <w:sz w:val="24"/>
           <w:szCs w:val="24"/>
         </w:rPr>
-        <w:t>Cadastrar pedido</w:t>
-      </w:r>
-    </w:p>
-    <w:p>
-      <w:pPr>
-        <w:pStyle w:val="ListParagraph"/>
+        <w:t>Tipificar</w:t>
+      </w:r>
+      <w:r>
+        <w:rPr>
+          <w:rFonts w:ascii="Times New Roman" w:hAnsi="Times New Roman" w:cs="Times New Roman"/>
+          <w:sz w:val="24"/>
+          <w:szCs w:val="24"/>
+        </w:rPr>
+        <w:t xml:space="preserve"> produto</w:t>
+      </w:r>
+      <w:r>
+        <w:rPr>
+          <w:rFonts w:ascii="Times New Roman" w:hAnsi="Times New Roman" w:cs="Times New Roman"/>
+          <w:sz w:val="24"/>
+          <w:szCs w:val="24"/>
+        </w:rPr>
+        <w:t>s</w:t>
+      </w:r>
+    </w:p>
+    <w:p>
+      <w:pPr>
+        <w:pStyle w:val="PargrafodaLista"/>
         <w:numPr>
           <w:ilvl w:val="0"/>
           <w:numId w:val="8"/>
@@ -749,28 +766,12 @@
           <w:sz w:val="24"/>
           <w:szCs w:val="24"/>
         </w:rPr>
-        <w:t>Tipificar</w:t>
-      </w:r>
-      <w:r>
-        <w:rPr>
-          <w:rFonts w:ascii="Times New Roman" w:hAnsi="Times New Roman" w:cs="Times New Roman"/>
-          <w:sz w:val="24"/>
-          <w:szCs w:val="24"/>
-        </w:rPr>
-        <w:t xml:space="preserve"> produto</w:t>
-      </w:r>
-      <w:r>
-        <w:rPr>
-          <w:rFonts w:ascii="Times New Roman" w:hAnsi="Times New Roman" w:cs="Times New Roman"/>
-          <w:sz w:val="24"/>
-          <w:szCs w:val="24"/>
-        </w:rPr>
-        <w:t>s</w:t>
-      </w:r>
-    </w:p>
-    <w:p>
-      <w:pPr>
-        <w:pStyle w:val="ListParagraph"/>
+        <w:t>Cadastrar pedido</w:t>
+      </w:r>
+    </w:p>
+    <w:p>
+      <w:pPr>
+        <w:pStyle w:val="PargrafodaLista"/>
         <w:numPr>
           <w:ilvl w:val="0"/>
           <w:numId w:val="8"/>
@@ -802,7 +803,7 @@
     </w:p>
     <w:p>
       <w:pPr>
-        <w:pStyle w:val="ListParagraph"/>
+        <w:pStyle w:val="PargrafodaLista"/>
         <w:numPr>
           <w:ilvl w:val="0"/>
           <w:numId w:val="8"/>
@@ -824,6 +825,7 @@
         <w:t>Cadastrar entregador</w:t>
       </w:r>
     </w:p>
+    <w:bookmarkEnd w:id="0"/>
     <w:p>
       <w:pPr>
         <w:ind w:right="-568"/>
@@ -858,7 +860,7 @@
           <w:szCs w:val="24"/>
         </w:rPr>
       </w:pPr>
-      <w:bookmarkStart w:id="0" w:name="_Hlk99202206"/>
+      <w:bookmarkStart w:id="1" w:name="_Hlk99202206"/>
       <w:r>
         <w:rPr>
           <w:rFonts w:ascii="Times New Roman" w:hAnsi="Times New Roman" w:cs="Times New Roman"/>
@@ -893,7 +895,7 @@
     </w:p>
     <w:p>
       <w:pPr>
-        <w:pStyle w:val="ListParagraph"/>
+        <w:pStyle w:val="PargrafodaLista"/>
         <w:numPr>
           <w:ilvl w:val="0"/>
           <w:numId w:val="9"/>
@@ -925,7 +927,7 @@
     </w:p>
     <w:p>
       <w:pPr>
-        <w:pStyle w:val="ListParagraph"/>
+        <w:pStyle w:val="PargrafodaLista"/>
         <w:numPr>
           <w:ilvl w:val="0"/>
           <w:numId w:val="9"/>
@@ -957,7 +959,7 @@
     </w:p>
     <w:p>
       <w:pPr>
-        <w:pStyle w:val="ListParagraph"/>
+        <w:pStyle w:val="PargrafodaLista"/>
         <w:numPr>
           <w:ilvl w:val="0"/>
           <w:numId w:val="9"/>
@@ -981,7 +983,7 @@
     </w:p>
     <w:p>
       <w:pPr>
-        <w:pStyle w:val="ListParagraph"/>
+        <w:pStyle w:val="PargrafodaLista"/>
         <w:numPr>
           <w:ilvl w:val="0"/>
           <w:numId w:val="9"/>
@@ -1011,7 +1013,7 @@
         <w:t>não é responsável pela venda do produto e tudo que a envolva, ele é responsável pela entrega.</w:t>
       </w:r>
     </w:p>
-    <w:bookmarkEnd w:id="0"/>
+    <w:bookmarkEnd w:id="1"/>
     <w:p>
       <w:pPr>
         <w:ind w:right="-568"/>
@@ -1035,7 +1037,7 @@
           <w:szCs w:val="24"/>
         </w:rPr>
       </w:pPr>
-      <w:bookmarkStart w:id="1" w:name="_Hlk99202234"/>
+      <w:bookmarkStart w:id="2" w:name="_Hlk99202234"/>
       <w:r>
         <w:rPr>
           <w:rFonts w:ascii="Times New Roman" w:hAnsi="Times New Roman" w:cs="Times New Roman"/>
@@ -1049,7 +1051,7 @@
     </w:p>
     <w:p>
       <w:pPr>
-        <w:pStyle w:val="ListParagraph"/>
+        <w:pStyle w:val="PargrafodaLista"/>
         <w:numPr>
           <w:ilvl w:val="0"/>
           <w:numId w:val="10"/>
@@ -1070,7 +1072,7 @@
         </w:rPr>
         <w:t>Orçamento</w:t>
       </w:r>
-      <w:bookmarkEnd w:id="1"/>
+      <w:bookmarkEnd w:id="2"/>
       <w:r>
         <w:rPr>
           <w:rFonts w:ascii="Times New Roman" w:hAnsi="Times New Roman" w:cs="Times New Roman"/>
@@ -1090,7 +1092,7 @@
     </w:p>
     <w:p>
       <w:pPr>
-        <w:pStyle w:val="ListParagraph"/>
+        <w:pStyle w:val="PargrafodaLista"/>
         <w:numPr>
           <w:ilvl w:val="0"/>
           <w:numId w:val="10"/>
@@ -1122,7 +1124,7 @@
     </w:p>
     <w:p>
       <w:pPr>
-        <w:pStyle w:val="ListParagraph"/>
+        <w:pStyle w:val="PargrafodaLista"/>
         <w:numPr>
           <w:ilvl w:val="0"/>
           <w:numId w:val="10"/>
@@ -1146,7 +1148,7 @@
     </w:p>
     <w:p>
       <w:pPr>
-        <w:pStyle w:val="ListParagraph"/>
+        <w:pStyle w:val="PargrafodaLista"/>
         <w:numPr>
           <w:ilvl w:val="0"/>
           <w:numId w:val="10"/>
@@ -1186,7 +1188,7 @@
     </w:p>
     <w:p>
       <w:pPr>
-        <w:pStyle w:val="ListParagraph"/>
+        <w:pStyle w:val="PargrafodaLista"/>
         <w:numPr>
           <w:ilvl w:val="0"/>
           <w:numId w:val="10"/>
@@ -1231,7 +1233,7 @@
           <w:szCs w:val="24"/>
         </w:rPr>
       </w:pPr>
-      <w:bookmarkStart w:id="2" w:name="_Hlk99202088"/>
+      <w:bookmarkStart w:id="3" w:name="_Hlk99202088"/>
       <w:r>
         <w:rPr>
           <w:rFonts w:ascii="Times New Roman" w:hAnsi="Times New Roman" w:cs="Times New Roman"/>
@@ -1245,7 +1247,7 @@
     </w:p>
     <w:p>
       <w:pPr>
-        <w:pStyle w:val="ListParagraph"/>
+        <w:pStyle w:val="PargrafodaLista"/>
         <w:numPr>
           <w:ilvl w:val="0"/>
           <w:numId w:val="11"/>
@@ -1269,7 +1271,7 @@
     </w:p>
     <w:p>
       <w:pPr>
-        <w:pStyle w:val="ListParagraph"/>
+        <w:pStyle w:val="PargrafodaLista"/>
         <w:numPr>
           <w:ilvl w:val="0"/>
           <w:numId w:val="11"/>
@@ -1309,7 +1311,7 @@
     </w:p>
     <w:p>
       <w:pPr>
-        <w:pStyle w:val="ListParagraph"/>
+        <w:pStyle w:val="PargrafodaLista"/>
         <w:numPr>
           <w:ilvl w:val="0"/>
           <w:numId w:val="11"/>
@@ -1333,7 +1335,7 @@
     </w:p>
     <w:p>
       <w:pPr>
-        <w:pStyle w:val="ListParagraph"/>
+        <w:pStyle w:val="PargrafodaLista"/>
         <w:numPr>
           <w:ilvl w:val="0"/>
           <w:numId w:val="11"/>
@@ -1365,7 +1367,7 @@
     </w:p>
     <w:p>
       <w:pPr>
-        <w:pStyle w:val="ListParagraph"/>
+        <w:pStyle w:val="PargrafodaLista"/>
         <w:numPr>
           <w:ilvl w:val="0"/>
           <w:numId w:val="11"/>
@@ -1413,7 +1415,7 @@
     </w:p>
     <w:p>
       <w:pPr>
-        <w:pStyle w:val="ListParagraph"/>
+        <w:pStyle w:val="PargrafodaLista"/>
         <w:numPr>
           <w:ilvl w:val="0"/>
           <w:numId w:val="11"/>
@@ -1445,7 +1447,7 @@
     </w:p>
     <w:p>
       <w:pPr>
-        <w:pStyle w:val="ListParagraph"/>
+        <w:pStyle w:val="PargrafodaLista"/>
         <w:numPr>
           <w:ilvl w:val="0"/>
           <w:numId w:val="11"/>
@@ -1466,7 +1468,7 @@
         </w:rPr>
         <w:t>Realizar segunda entrega no dia 15 de junho de 2022.</w:t>
       </w:r>
-      <w:bookmarkEnd w:id="2"/>
+      <w:bookmarkEnd w:id="3"/>
     </w:p>
     <w:p>
       <w:pPr>
@@ -1504,7 +1506,7 @@
     </w:p>
     <w:p>
       <w:pPr>
-        <w:pStyle w:val="ListParagraph"/>
+        <w:pStyle w:val="PargrafodaLista"/>
         <w:numPr>
           <w:ilvl w:val="0"/>
           <w:numId w:val="12"/>
@@ -1544,7 +1546,7 @@
     </w:p>
     <w:p>
       <w:pPr>
-        <w:pStyle w:val="ListParagraph"/>
+        <w:pStyle w:val="PargrafodaLista"/>
         <w:numPr>
           <w:ilvl w:val="0"/>
           <w:numId w:val="12"/>
@@ -1568,7 +1570,7 @@
     </w:p>
     <w:p>
       <w:pPr>
-        <w:pStyle w:val="ListParagraph"/>
+        <w:pStyle w:val="PargrafodaLista"/>
         <w:numPr>
           <w:ilvl w:val="0"/>
           <w:numId w:val="12"/>
@@ -1592,7 +1594,7 @@
     </w:p>
     <w:p>
       <w:pPr>
-        <w:pStyle w:val="ListParagraph"/>
+        <w:pStyle w:val="PargrafodaLista"/>
         <w:numPr>
           <w:ilvl w:val="0"/>
           <w:numId w:val="12"/>
@@ -1616,7 +1618,7 @@
     </w:p>
     <w:p>
       <w:pPr>
-        <w:pStyle w:val="ListParagraph"/>
+        <w:pStyle w:val="PargrafodaLista"/>
         <w:numPr>
           <w:ilvl w:val="0"/>
           <w:numId w:val="12"/>
@@ -1648,7 +1650,7 @@
     </w:p>
     <w:p>
       <w:pPr>
-        <w:pStyle w:val="ListParagraph"/>
+        <w:pStyle w:val="PargrafodaLista"/>
         <w:numPr>
           <w:ilvl w:val="0"/>
           <w:numId w:val="12"/>
@@ -1672,7 +1674,7 @@
     </w:p>
     <w:p>
       <w:pPr>
-        <w:pStyle w:val="ListParagraph"/>
+        <w:pStyle w:val="PargrafodaLista"/>
         <w:numPr>
           <w:ilvl w:val="0"/>
           <w:numId w:val="12"/>
@@ -1763,13 +1765,12 @@
           <w:sz w:val="24"/>
           <w:szCs w:val="24"/>
         </w:rPr>
-        <w:lastRenderedPageBreak/>
         <w:t>15/03</w:t>
       </w:r>
     </w:p>
     <w:tbl>
       <w:tblPr>
-        <w:tblStyle w:val="TableGrid"/>
+        <w:tblStyle w:val="Tabelacomgrade"/>
         <w:tblW w:w="9209" w:type="dxa"/>
         <w:tblLook w:val="04A0" w:firstRow="1" w:lastRow="0" w:firstColumn="1" w:lastColumn="0" w:noHBand="0" w:noVBand="1"/>
       </w:tblPr>
@@ -1865,7 +1866,7 @@
     </w:p>
     <w:tbl>
       <w:tblPr>
-        <w:tblStyle w:val="TableGrid"/>
+        <w:tblStyle w:val="Tabelacomgrade"/>
         <w:tblW w:w="9209" w:type="dxa"/>
         <w:tblLook w:val="04A0" w:firstRow="1" w:lastRow="0" w:firstColumn="1" w:lastColumn="0" w:noHBand="0" w:noVBand="1"/>
       </w:tblPr>
@@ -1977,7 +1978,7 @@
     </w:p>
     <w:tbl>
       <w:tblPr>
-        <w:tblStyle w:val="TableGrid"/>
+        <w:tblStyle w:val="Tabelacomgrade"/>
         <w:tblW w:w="9209" w:type="dxa"/>
         <w:tblLook w:val="04A0" w:firstRow="1" w:lastRow="0" w:firstColumn="1" w:lastColumn="0" w:noHBand="0" w:noVBand="1"/>
       </w:tblPr>
@@ -2054,7 +2055,7 @@
     </w:p>
     <w:tbl>
       <w:tblPr>
-        <w:tblStyle w:val="TableGrid"/>
+        <w:tblStyle w:val="Tabelacomgrade"/>
         <w:tblW w:w="9209" w:type="dxa"/>
         <w:tblLook w:val="04A0" w:firstRow="1" w:lastRow="0" w:firstColumn="1" w:lastColumn="0" w:noHBand="0" w:noVBand="1"/>
       </w:tblPr>
@@ -2139,7 +2140,7 @@
     </w:p>
     <w:tbl>
       <w:tblPr>
-        <w:tblStyle w:val="TableGrid"/>
+        <w:tblStyle w:val="Tabelacomgrade"/>
         <w:tblW w:w="9209" w:type="dxa"/>
         <w:tblLook w:val="04A0" w:firstRow="1" w:lastRow="0" w:firstColumn="1" w:lastColumn="0" w:noHBand="0" w:noVBand="1"/>
       </w:tblPr>
@@ -2243,7 +2244,7 @@
     </w:p>
     <w:tbl>
       <w:tblPr>
-        <w:tblStyle w:val="TableGrid"/>
+        <w:tblStyle w:val="Tabelacomgrade"/>
         <w:tblW w:w="9209" w:type="dxa"/>
         <w:tblLook w:val="04A0" w:firstRow="1" w:lastRow="0" w:firstColumn="1" w:lastColumn="0" w:noHBand="0" w:noVBand="1"/>
       </w:tblPr>
@@ -2318,28 +2319,9 @@
         </w:rPr>
       </w:pPr>
     </w:p>
-    <w:p>
-      <w:pPr>
-        <w:ind w:right="-568"/>
-        <w:jc w:val="both"/>
-        <w:rPr>
-          <w:rFonts w:ascii="Times New Roman" w:hAnsi="Times New Roman" w:cs="Times New Roman"/>
-          <w:sz w:val="24"/>
-          <w:szCs w:val="24"/>
-        </w:rPr>
-      </w:pPr>
-      <w:r>
-        <w:rPr>
-          <w:rFonts w:ascii="Times New Roman" w:hAnsi="Times New Roman" w:cs="Times New Roman"/>
-          <w:sz w:val="24"/>
-          <w:szCs w:val="24"/>
-        </w:rPr>
-        <w:tab/>
-      </w:r>
-    </w:p>
     <w:tbl>
       <w:tblPr>
-        <w:tblStyle w:val="TableGrid"/>
+        <w:tblStyle w:val="Tabelacomgrade"/>
         <w:tblW w:w="9209" w:type="dxa"/>
         <w:tblLook w:val="04A0" w:firstRow="1" w:lastRow="0" w:firstColumn="1" w:lastColumn="0" w:noHBand="0" w:noVBand="1"/>
       </w:tblPr>
@@ -2386,7 +2368,55 @@
                 <w:sz w:val="24"/>
                 <w:szCs w:val="24"/>
               </w:rPr>
-              <w:t>(Responsáveis: Dione e Guilherme)</w:t>
+              <w:t xml:space="preserve">(Responsáveis: </w:t>
+            </w:r>
+            <w:r>
+              <w:rPr>
+                <w:rFonts w:ascii="Times New Roman" w:hAnsi="Times New Roman" w:cs="Times New Roman"/>
+                <w:sz w:val="24"/>
+                <w:szCs w:val="24"/>
+              </w:rPr>
+              <w:t xml:space="preserve">Daniel, </w:t>
+            </w:r>
+            <w:r>
+              <w:rPr>
+                <w:rFonts w:ascii="Times New Roman" w:hAnsi="Times New Roman" w:cs="Times New Roman"/>
+                <w:sz w:val="24"/>
+                <w:szCs w:val="24"/>
+              </w:rPr>
+              <w:t>Dione</w:t>
+            </w:r>
+            <w:r>
+              <w:rPr>
+                <w:rFonts w:ascii="Times New Roman" w:hAnsi="Times New Roman" w:cs="Times New Roman"/>
+                <w:sz w:val="24"/>
+                <w:szCs w:val="24"/>
+              </w:rPr>
+              <w:t xml:space="preserve">, </w:t>
+            </w:r>
+            <w:r>
+              <w:rPr>
+                <w:rFonts w:ascii="Times New Roman" w:hAnsi="Times New Roman" w:cs="Times New Roman"/>
+                <w:sz w:val="24"/>
+                <w:szCs w:val="24"/>
+              </w:rPr>
+              <w:t>Guilherme</w:t>
+            </w:r>
+            <w:r>
+              <w:rPr>
+                <w:rFonts w:ascii="Times New Roman" w:hAnsi="Times New Roman" w:cs="Times New Roman"/>
+                <w:sz w:val="24"/>
+                <w:szCs w:val="24"/>
+              </w:rPr>
+              <w:t xml:space="preserve"> e Igor</w:t>
+            </w:r>
+            <w:r>
+              <w:rPr>
+                <w:rFonts w:ascii="Times New Roman" w:hAnsi="Times New Roman" w:cs="Times New Roman"/>
+                <w:sz w:val="24"/>
+                <w:szCs w:val="24"/>
+              </w:rPr>
+              <w:t>)</w:t>
             </w:r>
           </w:p>
           <w:p>
@@ -2414,9 +2444,55 @@
         </w:rPr>
       </w:pPr>
     </w:p>
+    <w:p>
+      <w:pPr>
+        <w:ind w:right="-568"/>
+        <w:jc w:val="both"/>
+        <w:rPr>
+          <w:rFonts w:ascii="Times New Roman" w:hAnsi="Times New Roman" w:cs="Times New Roman"/>
+          <w:sz w:val="24"/>
+          <w:szCs w:val="24"/>
+        </w:rPr>
+      </w:pPr>
+      <w:r>
+        <w:rPr>
+          <w:rFonts w:ascii="Times New Roman" w:hAnsi="Times New Roman" w:cs="Times New Roman"/>
+          <w:sz w:val="24"/>
+          <w:szCs w:val="24"/>
+        </w:rPr>
+        <w:t>0</w:t>
+      </w:r>
+      <w:r>
+        <w:rPr>
+          <w:rFonts w:ascii="Times New Roman" w:hAnsi="Times New Roman" w:cs="Times New Roman"/>
+          <w:sz w:val="24"/>
+          <w:szCs w:val="24"/>
+        </w:rPr>
+        <w:t>2</w:t>
+      </w:r>
+      <w:r>
+        <w:rPr>
+          <w:rFonts w:ascii="Times New Roman" w:hAnsi="Times New Roman" w:cs="Times New Roman"/>
+          <w:sz w:val="24"/>
+          <w:szCs w:val="24"/>
+        </w:rPr>
+        <w:t>/04</w:t>
+      </w:r>
+    </w:p>
+    <w:p>
+      <w:pPr>
+        <w:ind w:right="-568"/>
+        <w:jc w:val="both"/>
+        <w:rPr>
+          <w:rFonts w:ascii="Times New Roman" w:hAnsi="Times New Roman" w:cs="Times New Roman"/>
+          <w:sz w:val="24"/>
+          <w:szCs w:val="24"/>
+        </w:rPr>
+      </w:pPr>
+    </w:p>
     <w:tbl>
       <w:tblPr>
-        <w:tblStyle w:val="TableGrid"/>
+        <w:tblStyle w:val="Tabelacomgrade"/>
         <w:tblW w:w="9209" w:type="dxa"/>
         <w:tblLook w:val="04A0" w:firstRow="1" w:lastRow="0" w:firstColumn="1" w:lastColumn="0" w:noHBand="0" w:noVBand="1"/>
       </w:tblPr>
@@ -2501,34 +2577,10 @@
           <w:szCs w:val="24"/>
         </w:rPr>
       </w:pPr>
-      <w:r>
-        <w:rPr>
-          <w:rFonts w:ascii="Times New Roman" w:hAnsi="Times New Roman" w:cs="Times New Roman"/>
-          <w:sz w:val="24"/>
-          <w:szCs w:val="24"/>
-        </w:rPr>
-        <w:t>0</w:t>
-      </w:r>
-      <w:r>
-        <w:rPr>
-          <w:rFonts w:ascii="Times New Roman" w:hAnsi="Times New Roman" w:cs="Times New Roman"/>
-          <w:sz w:val="24"/>
-          <w:szCs w:val="24"/>
-        </w:rPr>
-        <w:t>2</w:t>
-      </w:r>
-      <w:r>
-        <w:rPr>
-          <w:rFonts w:ascii="Times New Roman" w:hAnsi="Times New Roman" w:cs="Times New Roman"/>
-          <w:sz w:val="24"/>
-          <w:szCs w:val="24"/>
-        </w:rPr>
-        <w:t>/04</w:t>
-      </w:r>
     </w:p>
     <w:tbl>
       <w:tblPr>
-        <w:tblStyle w:val="TableGrid"/>
+        <w:tblStyle w:val="Tabelacomgrade"/>
         <w:tblW w:w="9209" w:type="dxa"/>
         <w:tblLook w:val="04A0" w:firstRow="1" w:lastRow="0" w:firstColumn="1" w:lastColumn="0" w:noHBand="0" w:noVBand="1"/>
       </w:tblPr>
@@ -2559,7 +2611,6 @@
                 <w:sz w:val="24"/>
                 <w:szCs w:val="24"/>
               </w:rPr>
-              <w:lastRenderedPageBreak/>
               <w:t>EAP do Projeto</w:t>
             </w:r>
           </w:p>
@@ -2573,7 +2624,7 @@
                 <w:szCs w:val="24"/>
               </w:rPr>
             </w:pPr>
-            <w:bookmarkStart w:id="3" w:name="_Hlk99374354"/>
+            <w:bookmarkStart w:id="4" w:name="_Hlk99374354"/>
             <w:r>
               <w:rPr>
                 <w:rFonts w:ascii="Times New Roman" w:hAnsi="Times New Roman" w:cs="Times New Roman"/>
@@ -2583,7 +2634,7 @@
               <w:t>(Responsáveis: Dione, Daniel, Guilherme e Igor)</w:t>
             </w:r>
           </w:p>
-          <w:bookmarkEnd w:id="3"/>
+          <w:bookmarkEnd w:id="4"/>
           <w:p>
             <w:pPr>
               <w:tabs>
@@ -2641,7 +2692,7 @@
     </w:p>
     <w:tbl>
       <w:tblPr>
-        <w:tblStyle w:val="TableGrid"/>
+        <w:tblStyle w:val="Tabelacomgrade"/>
         <w:tblW w:w="9209" w:type="dxa"/>
         <w:tblLook w:val="04A0" w:firstRow="1" w:lastRow="0" w:firstColumn="1" w:lastColumn="0" w:noHBand="0" w:noVBand="1"/>
       </w:tblPr>
@@ -2764,7 +2815,7 @@
     </w:p>
     <w:tbl>
       <w:tblPr>
-        <w:tblStyle w:val="TableGrid"/>
+        <w:tblStyle w:val="Tabelacomgrade"/>
         <w:tblW w:w="9209" w:type="dxa"/>
         <w:tblLook w:val="04A0" w:firstRow="1" w:lastRow="0" w:firstColumn="1" w:lastColumn="0" w:noHBand="0" w:noVBand="1"/>
       </w:tblPr>
@@ -2823,39 +2874,7 @@
                 <w:sz w:val="24"/>
                 <w:szCs w:val="24"/>
               </w:rPr>
-              <w:t>(Responsável: Daniel</w:t>
-            </w:r>
-            <w:r>
-              <w:rPr>
-                <w:rFonts w:ascii="Times New Roman" w:hAnsi="Times New Roman" w:cs="Times New Roman"/>
-                <w:sz w:val="24"/>
-                <w:szCs w:val="24"/>
-              </w:rPr>
-              <w:t>,</w:t>
-            </w:r>
-            <w:r>
-              <w:rPr>
-                <w:rFonts w:ascii="Times New Roman" w:hAnsi="Times New Roman" w:cs="Times New Roman"/>
-                <w:sz w:val="24"/>
-                <w:szCs w:val="24"/>
-              </w:rPr>
-              <w:t xml:space="preserve"> Guilherme</w:t>
-            </w:r>
-            <w:r>
-              <w:rPr>
-                <w:rFonts w:ascii="Times New Roman" w:hAnsi="Times New Roman" w:cs="Times New Roman"/>
-                <w:sz w:val="24"/>
-                <w:szCs w:val="24"/>
-              </w:rPr>
-              <w:t xml:space="preserve"> e Igor</w:t>
-            </w:r>
-            <w:r>
-              <w:rPr>
-                <w:rFonts w:ascii="Times New Roman" w:hAnsi="Times New Roman" w:cs="Times New Roman"/>
-                <w:sz w:val="24"/>
-                <w:szCs w:val="24"/>
-              </w:rPr>
-              <w:t>)</w:t>
+              <w:t>(Responsável: Daniel, Guilherme e Igor)</w:t>
             </w:r>
           </w:p>
           <w:p>
@@ -2926,7 +2945,7 @@
     </w:p>
     <w:tbl>
       <w:tblPr>
-        <w:tblStyle w:val="TableGrid"/>
+        <w:tblStyle w:val="Tabelacomgrade"/>
         <w:tblW w:w="9209" w:type="dxa"/>
         <w:tblLook w:val="04A0" w:firstRow="1" w:lastRow="0" w:firstColumn="1" w:lastColumn="0" w:noHBand="0" w:noVBand="1"/>
       </w:tblPr>
@@ -3032,7 +3051,7 @@
     </w:p>
     <w:tbl>
       <w:tblPr>
-        <w:tblStyle w:val="TableGrid"/>
+        <w:tblStyle w:val="Tabelacomgrade"/>
         <w:tblW w:w="9209" w:type="dxa"/>
         <w:tblLook w:val="04A0" w:firstRow="1" w:lastRow="0" w:firstColumn="1" w:lastColumn="0" w:noHBand="0" w:noVBand="1"/>
       </w:tblPr>
@@ -3128,7 +3147,7 @@
     </w:p>
     <w:tbl>
       <w:tblPr>
-        <w:tblStyle w:val="TableGrid"/>
+        <w:tblStyle w:val="Tabelacomgrade"/>
         <w:tblW w:w="9209" w:type="dxa"/>
         <w:tblLook w:val="04A0" w:firstRow="1" w:lastRow="0" w:firstColumn="1" w:lastColumn="0" w:noHBand="0" w:noVBand="1"/>
       </w:tblPr>
@@ -4917,13 +4936,13 @@
     <w:qFormat/>
     <w:rsid w:val="00817A6C"/>
   </w:style>
-  <w:style w:type="character" w:default="1" w:styleId="DefaultParagraphFont">
+  <w:style w:type="character" w:default="1" w:styleId="Fontepargpadro">
     <w:name w:val="Default Paragraph Font"/>
     <w:uiPriority w:val="1"/>
     <w:semiHidden/>
     <w:unhideWhenUsed/>
   </w:style>
-  <w:style w:type="table" w:default="1" w:styleId="TableNormal">
+  <w:style w:type="table" w:default="1" w:styleId="Tabelanormal">
     <w:name w:val="Normal Table"/>
     <w:uiPriority w:val="99"/>
     <w:semiHidden/>
@@ -4938,13 +4957,13 @@
       </w:tblCellMar>
     </w:tblPr>
   </w:style>
-  <w:style w:type="numbering" w:default="1" w:styleId="NoList">
+  <w:style w:type="numbering" w:default="1" w:styleId="Semlista">
     <w:name w:val="No List"/>
     <w:uiPriority w:val="99"/>
     <w:semiHidden/>
     <w:unhideWhenUsed/>
   </w:style>
-  <w:style w:type="paragraph" w:styleId="ListParagraph">
+  <w:style w:type="paragraph" w:styleId="PargrafodaLista">
     <w:name w:val="List Paragraph"/>
     <w:basedOn w:val="Normal"/>
     <w:uiPriority w:val="34"/>
@@ -4955,9 +4974,9 @@
       <w:contextualSpacing/>
     </w:pPr>
   </w:style>
-  <w:style w:type="table" w:styleId="TableGrid">
+  <w:style w:type="table" w:styleId="Tabelacomgrade">
     <w:name w:val="Table Grid"/>
-    <w:basedOn w:val="TableNormal"/>
+    <w:basedOn w:val="Tabelanormal"/>
     <w:uiPriority w:val="39"/>
     <w:rsid w:val="00216CF3"/>
     <w:pPr>

</xml_diff>